<commit_message>
change resume an link to git
</commit_message>
<xml_diff>
--- a/mayan atir nov 19.docx
+++ b/mayan atir nov 19.docx
@@ -56,7 +56,7 @@
                           <w:p>
                             <w:pPr>
                               <w:pStyle w:val="Styl1"/>
-                              <w:spacing w:line="360" w:lineRule="auto"/>
+                              <w:spacing w:line="288" w:lineRule="auto"/>
                               <w:rPr>
                                 <w:lang w:val="en-US"/>
                               </w:rPr>
@@ -70,7 +70,7 @@
                           </w:p>
                           <w:p>
                             <w:pPr>
-                              <w:spacing w:line="360" w:lineRule="auto"/>
+                              <w:spacing w:line="288" w:lineRule="auto"/>
                               <w:rPr>
                                 <w:sz w:val="26"/>
                                 <w:szCs w:val="26"/>
@@ -83,15 +83,7 @@
                                 <w:szCs w:val="26"/>
                                 <w:lang w:val="en-US"/>
                               </w:rPr>
-                              <w:t>Junior</w:t>
-                            </w:r>
-                            <w:r>
-                              <w:rPr>
-                                <w:sz w:val="26"/>
-                                <w:szCs w:val="26"/>
-                                <w:lang w:val="en-US"/>
-                              </w:rPr>
-                              <w:t xml:space="preserve"> Web Developer specializing in </w:t>
+                              <w:t xml:space="preserve">Web Developer specializing in </w:t>
                             </w:r>
                             <w:r>
                               <w:rPr>
@@ -129,7 +121,7 @@
                           <w:p>
                             <w:pPr>
                               <w:pStyle w:val="Styl1"/>
-                              <w:spacing w:before="240" w:line="360" w:lineRule="auto"/>
+                              <w:spacing w:before="240" w:line="288" w:lineRule="auto"/>
                               <w:rPr>
                                 <w:lang w:val="en-US"/>
                               </w:rPr>
@@ -144,14 +136,25 @@
                           <w:p>
                             <w:pPr>
                               <w:pStyle w:val="3"/>
-                              <w:spacing w:line="360" w:lineRule="auto"/>
+                              <w:spacing w:line="288" w:lineRule="auto"/>
                               <w:rPr>
                                 <w:rFonts w:asciiTheme="minorHAnsi" w:hAnsiTheme="minorHAnsi" w:cstheme="minorHAnsi"/>
                                 <w:color w:val="auto"/>
                                 <w:sz w:val="26"/>
                                 <w:szCs w:val="26"/>
+                                <w:lang w:val="en-US"/>
                               </w:rPr>
                             </w:pPr>
+                            <w:r>
+                              <w:rPr>
+                                <w:rFonts w:asciiTheme="minorHAnsi" w:hAnsiTheme="minorHAnsi" w:cstheme="minorHAnsi"/>
+                                <w:color w:val="auto"/>
+                                <w:sz w:val="26"/>
+                                <w:szCs w:val="26"/>
+                                <w:lang w:val="en-US"/>
+                              </w:rPr>
+                              <w:t xml:space="preserve">2019 -         </w:t>
+                            </w:r>
                             <w:r>
                               <w:rPr>
                                 <w:rFonts w:asciiTheme="minorHAnsi" w:hAnsiTheme="minorHAnsi" w:cstheme="minorHAnsi"/>
@@ -160,32 +163,180 @@
                                 <w:color w:val="auto"/>
                                 <w:sz w:val="26"/>
                                 <w:szCs w:val="26"/>
-                              </w:rPr>
-                              <w:t>Social Worker (multiple roles)</w:t>
-                            </w:r>
-                            <w:r>
-                              <w:rPr>
-                                <w:rFonts w:asciiTheme="minorHAnsi" w:hAnsiTheme="minorHAnsi" w:cstheme="minorHAnsi"/>
-                                <w:color w:val="auto"/>
-                                <w:sz w:val="26"/>
-                                <w:szCs w:val="26"/>
-                                <w:lang w:val="en-US"/>
-                              </w:rPr>
-                              <w:t xml:space="preserve"> </w:t>
-                            </w:r>
-                            <w:r>
-                              <w:rPr>
-                                <w:rFonts w:asciiTheme="minorHAnsi" w:hAnsiTheme="minorHAnsi" w:cstheme="minorHAnsi"/>
-                                <w:color w:val="auto"/>
-                                <w:sz w:val="26"/>
-                                <w:szCs w:val="26"/>
-                              </w:rPr>
-                              <w:t>2011-2019</w:t>
+                                <w:lang w:val="en-US"/>
+                              </w:rPr>
+                              <w:t xml:space="preserve">Web Developer </w:t>
                             </w:r>
                           </w:p>
                           <w:p>
                             <w:pPr>
-                              <w:spacing w:line="360" w:lineRule="auto"/>
+                              <w:spacing w:line="288" w:lineRule="auto"/>
+                              <w:rPr>
+                                <w:sz w:val="26"/>
+                                <w:szCs w:val="26"/>
+                                <w:lang w:val="en-US"/>
+                              </w:rPr>
+                            </w:pPr>
+                            <w:r>
+                              <w:rPr>
+                                <w:sz w:val="26"/>
+                                <w:szCs w:val="26"/>
+                                <w:lang w:val="en-US"/>
+                              </w:rPr>
+                              <w:t>Multipole</w:t>
+                            </w:r>
+                            <w:r>
+                              <w:rPr>
+                                <w:sz w:val="26"/>
+                                <w:szCs w:val="26"/>
+                                <w:lang w:val="en-US"/>
+                              </w:rPr>
+                              <w:t xml:space="preserve"> Web application</w:t>
+                            </w:r>
+                            <w:r>
+                              <w:rPr>
+                                <w:sz w:val="26"/>
+                                <w:szCs w:val="26"/>
+                                <w:lang w:val="en-US"/>
+                              </w:rPr>
+                              <w:t xml:space="preserve">s </w:t>
+                            </w:r>
+                            <w:r>
+                              <w:rPr>
+                                <w:sz w:val="26"/>
+                                <w:szCs w:val="26"/>
+                                <w:lang w:val="en-US"/>
+                              </w:rPr>
+                              <w:t xml:space="preserve">in </w:t>
+                            </w:r>
+                            <w:r>
+                              <w:rPr>
+                                <w:sz w:val="26"/>
+                                <w:szCs w:val="26"/>
+                                <w:lang w:val="en-US"/>
+                              </w:rPr>
+                              <w:t>different</w:t>
+                            </w:r>
+                            <w:r>
+                              <w:rPr>
+                                <w:sz w:val="26"/>
+                                <w:szCs w:val="26"/>
+                                <w:lang w:val="en-US"/>
+                              </w:rPr>
+                              <w:t xml:space="preserve"> programing languages and hosted in most cloud </w:t>
+                            </w:r>
+                            <w:bookmarkStart w:id="0" w:name="_GoBack"/>
+                            <w:bookmarkEnd w:id="0"/>
+                            <w:r>
+                              <w:rPr>
+                                <w:sz w:val="26"/>
+                                <w:szCs w:val="26"/>
+                                <w:lang w:val="en-US"/>
+                              </w:rPr>
+                              <w:t xml:space="preserve">services </w:t>
+                            </w:r>
+                            <w:r>
+                              <w:rPr>
+                                <w:sz w:val="26"/>
+                                <w:szCs w:val="26"/>
+                                <w:lang w:val="en-US"/>
+                              </w:rPr>
+                              <w:t>(Azure, FireBase, Amaz</w:t>
+                            </w:r>
+                            <w:r>
+                              <w:rPr>
+                                <w:sz w:val="26"/>
+                                <w:szCs w:val="26"/>
+                                <w:lang w:val="en-US"/>
+                              </w:rPr>
+                              <w:t>on)</w:t>
+                            </w:r>
+                            <w:r>
+                              <w:rPr>
+                                <w:sz w:val="26"/>
+                                <w:szCs w:val="26"/>
+                                <w:lang w:val="en-US"/>
+                              </w:rPr>
+                              <w:t xml:space="preserve">, </w:t>
+                            </w:r>
+                            <w:hyperlink r:id="rId5" w:history="1">
+                              <w:r>
+                                <w:rPr>
+                                  <w:rStyle w:val="Hyperlink"/>
+                                  <w:color w:val="auto"/>
+                                  <w:sz w:val="26"/>
+                                  <w:szCs w:val="26"/>
+                                  <w:lang w:val="en-US"/>
+                                </w:rPr>
+                                <w:t>Go to personal web site to see more details.</w:t>
+                              </w:r>
+                            </w:hyperlink>
+                          </w:p>
+                          <w:p>
+                            <w:pPr>
+                              <w:pStyle w:val="3"/>
+                              <w:spacing w:line="288" w:lineRule="auto"/>
+                              <w:rPr>
+                                <w:rFonts w:asciiTheme="minorHAnsi" w:hAnsiTheme="minorHAnsi" w:cstheme="minorHAnsi"/>
+                                <w:color w:val="auto"/>
+                                <w:sz w:val="26"/>
+                                <w:szCs w:val="26"/>
+                              </w:rPr>
+                            </w:pPr>
+                            <w:r>
+                              <w:rPr>
+                                <w:rFonts w:asciiTheme="minorHAnsi" w:hAnsiTheme="minorHAnsi" w:cstheme="minorHAnsi"/>
+                                <w:color w:val="auto"/>
+                                <w:sz w:val="26"/>
+                                <w:szCs w:val="26"/>
+                              </w:rPr>
+                              <w:t>2011-201</w:t>
+                            </w:r>
+                            <w:r>
+                              <w:rPr>
+                                <w:rFonts w:asciiTheme="minorHAnsi" w:hAnsiTheme="minorHAnsi" w:cstheme="minorHAnsi"/>
+                                <w:color w:val="auto"/>
+                                <w:sz w:val="26"/>
+                                <w:szCs w:val="26"/>
+                              </w:rPr>
+                              <w:t>8</w:t>
+                            </w:r>
+                            <w:r>
+                              <w:rPr>
+                                <w:rFonts w:asciiTheme="minorHAnsi" w:hAnsiTheme="minorHAnsi" w:cstheme="minorHAnsi"/>
+                                <w:b/>
+                                <w:bCs/>
+                                <w:color w:val="auto"/>
+                                <w:sz w:val="26"/>
+                                <w:szCs w:val="26"/>
+                              </w:rPr>
+                              <w:t xml:space="preserve">  </w:t>
+                            </w:r>
+                            <w:r>
+                              <w:rPr>
+                                <w:rFonts w:asciiTheme="minorHAnsi" w:hAnsiTheme="minorHAnsi" w:cstheme="minorHAnsi"/>
+                                <w:b/>
+                                <w:bCs/>
+                                <w:color w:val="auto"/>
+                                <w:sz w:val="26"/>
+                                <w:szCs w:val="26"/>
+                              </w:rPr>
+                              <w:t>Social Worker (multiple roles)</w:t>
+                            </w:r>
+                            <w:r>
+                              <w:rPr>
+                                <w:rFonts w:asciiTheme="minorHAnsi" w:hAnsiTheme="minorHAnsi" w:cstheme="minorHAnsi"/>
+                                <w:color w:val="auto"/>
+                                <w:sz w:val="26"/>
+                                <w:szCs w:val="26"/>
+                                <w:lang w:val="en-US"/>
+                              </w:rPr>
+                              <w:t xml:space="preserve"> </w:t>
+                            </w:r>
+                          </w:p>
+                          <w:p>
+                            <w:pPr>
+                              <w:spacing w:line="288" w:lineRule="auto"/>
                               <w:rPr>
                                 <w:sz w:val="26"/>
                                 <w:szCs w:val="26"/>
@@ -207,13 +358,13 @@
                                 <w:sz w:val="26"/>
                                 <w:szCs w:val="26"/>
                               </w:rPr>
-                              <w:t>Mange an occupational unit for adults with intellectual disabilities. Lead a multi-disciplinary team of around 10 staff members. Responsible for the unit’s strategic planning, which includes targets, a work plan, and tracking and control.</w:t>
+                              <w:t>Mange an occupational unit for adults with intellectual disabilities. Responsible for the unit’s strategic planning, which includes targets, a work plan, and tracking and control.</w:t>
                             </w:r>
                           </w:p>
                           <w:p>
                             <w:pPr>
                               <w:pStyle w:val="Styl1"/>
-                              <w:spacing w:line="360" w:lineRule="auto"/>
+                              <w:spacing w:line="288" w:lineRule="auto"/>
                               <w:rPr>
                                 <w:lang w:val="en-US"/>
                               </w:rPr>
@@ -227,7 +378,7 @@
                           </w:p>
                           <w:p>
                             <w:pPr>
-                              <w:spacing w:line="360" w:lineRule="auto"/>
+                              <w:spacing w:line="288" w:lineRule="auto"/>
                               <w:ind w:left="1418" w:hanging="1424"/>
                               <w:rPr>
                                 <w:sz w:val="26"/>
@@ -239,21 +390,7 @@
                                 <w:sz w:val="26"/>
                                 <w:szCs w:val="26"/>
                               </w:rPr>
-                              <w:t xml:space="preserve">2019             </w:t>
-                            </w:r>
-                            <w:r>
-                              <w:rPr>
-                                <w:sz w:val="26"/>
-                                <w:szCs w:val="26"/>
-                              </w:rPr>
-                              <w:t xml:space="preserve">  </w:t>
-                            </w:r>
-                            <w:r>
-                              <w:rPr>
-                                <w:sz w:val="26"/>
-                                <w:szCs w:val="26"/>
-                              </w:rPr>
-                              <w:t xml:space="preserve"> </w:t>
+                              <w:t xml:space="preserve">2019                </w:t>
                             </w:r>
                             <w:r>
                               <w:rPr>
@@ -262,25 +399,7 @@
                                 <w:sz w:val="26"/>
                                 <w:szCs w:val="26"/>
                               </w:rPr>
-                              <w:t>Web Appli</w:t>
-                            </w:r>
-                            <w:r>
-                              <w:rPr>
-                                <w:b/>
-                                <w:bCs/>
-                                <w:sz w:val="26"/>
-                                <w:szCs w:val="26"/>
-                              </w:rPr>
-                              <w:t xml:space="preserve">cation Development (Full Stack) </w:t>
-                            </w:r>
-                            <w:r>
-                              <w:rPr>
-                                <w:b/>
-                                <w:bCs/>
-                                <w:sz w:val="26"/>
-                                <w:szCs w:val="26"/>
-                              </w:rPr>
-                              <w:t xml:space="preserve">- </w:t>
+                              <w:t xml:space="preserve">Web Application Development (Full Stack) - </w:t>
                             </w:r>
                             <w:r>
                               <w:rPr>
@@ -313,7 +432,7 @@
                           </w:p>
                           <w:p>
                             <w:pPr>
-                              <w:spacing w:line="360" w:lineRule="auto"/>
+                              <w:spacing w:line="288" w:lineRule="auto"/>
                               <w:rPr>
                                 <w:sz w:val="26"/>
                                 <w:szCs w:val="26"/>
@@ -360,7 +479,7 @@
                           <w:p>
                             <w:pPr>
                               <w:pStyle w:val="Styl1"/>
-                              <w:spacing w:line="360" w:lineRule="auto"/>
+                              <w:spacing w:line="288" w:lineRule="auto"/>
                               <w:rPr>
                                 <w:lang w:val="en-US"/>
                               </w:rPr>
@@ -374,7 +493,7 @@
                           </w:p>
                           <w:p>
                             <w:pPr>
-                              <w:spacing w:line="360" w:lineRule="auto"/>
+                              <w:spacing w:line="288" w:lineRule="auto"/>
                               <w:rPr>
                                 <w:sz w:val="26"/>
                                 <w:szCs w:val="26"/>
@@ -435,7 +554,7 @@
                           <w:p>
                             <w:pPr>
                               <w:pStyle w:val="Styl1"/>
-                              <w:spacing w:line="360" w:lineRule="auto"/>
+                              <w:spacing w:line="288" w:lineRule="auto"/>
                               <w:rPr>
                                 <w:lang w:val="en-US"/>
                               </w:rPr>
@@ -449,7 +568,7 @@
                           </w:p>
                           <w:p>
                             <w:pPr>
-                              <w:spacing w:line="360" w:lineRule="auto"/>
+                              <w:spacing w:line="288" w:lineRule="auto"/>
                               <w:rPr>
                                 <w:sz w:val="26"/>
                                 <w:szCs w:val="26"/>
@@ -475,7 +594,7 @@
                           <w:p>
                             <w:pPr>
                               <w:pStyle w:val="a3"/>
-                              <w:spacing w:line="360" w:lineRule="auto"/>
+                              <w:spacing w:line="288" w:lineRule="auto"/>
                               <w:rPr>
                                 <w:sz w:val="26"/>
                                 <w:szCs w:val="26"/>
@@ -509,7 +628,7 @@
                           </w:p>
                           <w:p>
                             <w:pPr>
-                              <w:spacing w:line="360" w:lineRule="auto"/>
+                              <w:spacing w:line="288" w:lineRule="auto"/>
                               <w:rPr>
                                 <w:sz w:val="24"/>
                                 <w:szCs w:val="24"/>
@@ -555,7 +674,7 @@
                     <w:p>
                       <w:pPr>
                         <w:pStyle w:val="Styl1"/>
-                        <w:spacing w:line="360" w:lineRule="auto"/>
+                        <w:spacing w:line="288" w:lineRule="auto"/>
                         <w:rPr>
                           <w:lang w:val="en-US"/>
                         </w:rPr>
@@ -569,7 +688,7 @@
                     </w:p>
                     <w:p>
                       <w:pPr>
-                        <w:spacing w:line="360" w:lineRule="auto"/>
+                        <w:spacing w:line="288" w:lineRule="auto"/>
                         <w:rPr>
                           <w:sz w:val="26"/>
                           <w:szCs w:val="26"/>
@@ -582,15 +701,7 @@
                           <w:szCs w:val="26"/>
                           <w:lang w:val="en-US"/>
                         </w:rPr>
-                        <w:t>Junior</w:t>
-                      </w:r>
-                      <w:r>
-                        <w:rPr>
-                          <w:sz w:val="26"/>
-                          <w:szCs w:val="26"/>
-                          <w:lang w:val="en-US"/>
-                        </w:rPr>
-                        <w:t xml:space="preserve"> Web Developer specializing in </w:t>
+                        <w:t xml:space="preserve">Web Developer specializing in </w:t>
                       </w:r>
                       <w:r>
                         <w:rPr>
@@ -628,7 +739,7 @@
                     <w:p>
                       <w:pPr>
                         <w:pStyle w:val="Styl1"/>
-                        <w:spacing w:before="240" w:line="360" w:lineRule="auto"/>
+                        <w:spacing w:before="240" w:line="288" w:lineRule="auto"/>
                         <w:rPr>
                           <w:lang w:val="en-US"/>
                         </w:rPr>
@@ -643,14 +754,25 @@
                     <w:p>
                       <w:pPr>
                         <w:pStyle w:val="3"/>
-                        <w:spacing w:line="360" w:lineRule="auto"/>
+                        <w:spacing w:line="288" w:lineRule="auto"/>
                         <w:rPr>
                           <w:rFonts w:asciiTheme="minorHAnsi" w:hAnsiTheme="minorHAnsi" w:cstheme="minorHAnsi"/>
                           <w:color w:val="auto"/>
                           <w:sz w:val="26"/>
                           <w:szCs w:val="26"/>
+                          <w:lang w:val="en-US"/>
                         </w:rPr>
                       </w:pPr>
+                      <w:r>
+                        <w:rPr>
+                          <w:rFonts w:asciiTheme="minorHAnsi" w:hAnsiTheme="minorHAnsi" w:cstheme="minorHAnsi"/>
+                          <w:color w:val="auto"/>
+                          <w:sz w:val="26"/>
+                          <w:szCs w:val="26"/>
+                          <w:lang w:val="en-US"/>
+                        </w:rPr>
+                        <w:t xml:space="preserve">2019 -         </w:t>
+                      </w:r>
                       <w:r>
                         <w:rPr>
                           <w:rFonts w:asciiTheme="minorHAnsi" w:hAnsiTheme="minorHAnsi" w:cstheme="minorHAnsi"/>
@@ -659,32 +781,180 @@
                           <w:color w:val="auto"/>
                           <w:sz w:val="26"/>
                           <w:szCs w:val="26"/>
-                        </w:rPr>
-                        <w:t>Social Worker (multiple roles)</w:t>
-                      </w:r>
-                      <w:r>
-                        <w:rPr>
-                          <w:rFonts w:asciiTheme="minorHAnsi" w:hAnsiTheme="minorHAnsi" w:cstheme="minorHAnsi"/>
-                          <w:color w:val="auto"/>
-                          <w:sz w:val="26"/>
-                          <w:szCs w:val="26"/>
-                          <w:lang w:val="en-US"/>
-                        </w:rPr>
-                        <w:t xml:space="preserve"> </w:t>
-                      </w:r>
-                      <w:r>
-                        <w:rPr>
-                          <w:rFonts w:asciiTheme="minorHAnsi" w:hAnsiTheme="minorHAnsi" w:cstheme="minorHAnsi"/>
-                          <w:color w:val="auto"/>
-                          <w:sz w:val="26"/>
-                          <w:szCs w:val="26"/>
-                        </w:rPr>
-                        <w:t>2011-2019</w:t>
+                          <w:lang w:val="en-US"/>
+                        </w:rPr>
+                        <w:t xml:space="preserve">Web Developer </w:t>
                       </w:r>
                     </w:p>
                     <w:p>
                       <w:pPr>
-                        <w:spacing w:line="360" w:lineRule="auto"/>
+                        <w:spacing w:line="288" w:lineRule="auto"/>
+                        <w:rPr>
+                          <w:sz w:val="26"/>
+                          <w:szCs w:val="26"/>
+                          <w:lang w:val="en-US"/>
+                        </w:rPr>
+                      </w:pPr>
+                      <w:r>
+                        <w:rPr>
+                          <w:sz w:val="26"/>
+                          <w:szCs w:val="26"/>
+                          <w:lang w:val="en-US"/>
+                        </w:rPr>
+                        <w:t>Multipole</w:t>
+                      </w:r>
+                      <w:r>
+                        <w:rPr>
+                          <w:sz w:val="26"/>
+                          <w:szCs w:val="26"/>
+                          <w:lang w:val="en-US"/>
+                        </w:rPr>
+                        <w:t xml:space="preserve"> Web application</w:t>
+                      </w:r>
+                      <w:r>
+                        <w:rPr>
+                          <w:sz w:val="26"/>
+                          <w:szCs w:val="26"/>
+                          <w:lang w:val="en-US"/>
+                        </w:rPr>
+                        <w:t xml:space="preserve">s </w:t>
+                      </w:r>
+                      <w:r>
+                        <w:rPr>
+                          <w:sz w:val="26"/>
+                          <w:szCs w:val="26"/>
+                          <w:lang w:val="en-US"/>
+                        </w:rPr>
+                        <w:t xml:space="preserve">in </w:t>
+                      </w:r>
+                      <w:r>
+                        <w:rPr>
+                          <w:sz w:val="26"/>
+                          <w:szCs w:val="26"/>
+                          <w:lang w:val="en-US"/>
+                        </w:rPr>
+                        <w:t>different</w:t>
+                      </w:r>
+                      <w:r>
+                        <w:rPr>
+                          <w:sz w:val="26"/>
+                          <w:szCs w:val="26"/>
+                          <w:lang w:val="en-US"/>
+                        </w:rPr>
+                        <w:t xml:space="preserve"> programing languages and hosted in most cloud </w:t>
+                      </w:r>
+                      <w:bookmarkStart w:id="1" w:name="_GoBack"/>
+                      <w:bookmarkEnd w:id="1"/>
+                      <w:r>
+                        <w:rPr>
+                          <w:sz w:val="26"/>
+                          <w:szCs w:val="26"/>
+                          <w:lang w:val="en-US"/>
+                        </w:rPr>
+                        <w:t xml:space="preserve">services </w:t>
+                      </w:r>
+                      <w:r>
+                        <w:rPr>
+                          <w:sz w:val="26"/>
+                          <w:szCs w:val="26"/>
+                          <w:lang w:val="en-US"/>
+                        </w:rPr>
+                        <w:t>(Azure, FireBase, Amaz</w:t>
+                      </w:r>
+                      <w:r>
+                        <w:rPr>
+                          <w:sz w:val="26"/>
+                          <w:szCs w:val="26"/>
+                          <w:lang w:val="en-US"/>
+                        </w:rPr>
+                        <w:t>on)</w:t>
+                      </w:r>
+                      <w:r>
+                        <w:rPr>
+                          <w:sz w:val="26"/>
+                          <w:szCs w:val="26"/>
+                          <w:lang w:val="en-US"/>
+                        </w:rPr>
+                        <w:t xml:space="preserve">, </w:t>
+                      </w:r>
+                      <w:hyperlink r:id="rId6" w:history="1">
+                        <w:r>
+                          <w:rPr>
+                            <w:rStyle w:val="Hyperlink"/>
+                            <w:color w:val="auto"/>
+                            <w:sz w:val="26"/>
+                            <w:szCs w:val="26"/>
+                            <w:lang w:val="en-US"/>
+                          </w:rPr>
+                          <w:t>Go to personal web site to see more details.</w:t>
+                        </w:r>
+                      </w:hyperlink>
+                    </w:p>
+                    <w:p>
+                      <w:pPr>
+                        <w:pStyle w:val="3"/>
+                        <w:spacing w:line="288" w:lineRule="auto"/>
+                        <w:rPr>
+                          <w:rFonts w:asciiTheme="minorHAnsi" w:hAnsiTheme="minorHAnsi" w:cstheme="minorHAnsi"/>
+                          <w:color w:val="auto"/>
+                          <w:sz w:val="26"/>
+                          <w:szCs w:val="26"/>
+                        </w:rPr>
+                      </w:pPr>
+                      <w:r>
+                        <w:rPr>
+                          <w:rFonts w:asciiTheme="minorHAnsi" w:hAnsiTheme="minorHAnsi" w:cstheme="minorHAnsi"/>
+                          <w:color w:val="auto"/>
+                          <w:sz w:val="26"/>
+                          <w:szCs w:val="26"/>
+                        </w:rPr>
+                        <w:t>2011-201</w:t>
+                      </w:r>
+                      <w:r>
+                        <w:rPr>
+                          <w:rFonts w:asciiTheme="minorHAnsi" w:hAnsiTheme="minorHAnsi" w:cstheme="minorHAnsi"/>
+                          <w:color w:val="auto"/>
+                          <w:sz w:val="26"/>
+                          <w:szCs w:val="26"/>
+                        </w:rPr>
+                        <w:t>8</w:t>
+                      </w:r>
+                      <w:r>
+                        <w:rPr>
+                          <w:rFonts w:asciiTheme="minorHAnsi" w:hAnsiTheme="minorHAnsi" w:cstheme="minorHAnsi"/>
+                          <w:b/>
+                          <w:bCs/>
+                          <w:color w:val="auto"/>
+                          <w:sz w:val="26"/>
+                          <w:szCs w:val="26"/>
+                        </w:rPr>
+                        <w:t xml:space="preserve">  </w:t>
+                      </w:r>
+                      <w:r>
+                        <w:rPr>
+                          <w:rFonts w:asciiTheme="minorHAnsi" w:hAnsiTheme="minorHAnsi" w:cstheme="minorHAnsi"/>
+                          <w:b/>
+                          <w:bCs/>
+                          <w:color w:val="auto"/>
+                          <w:sz w:val="26"/>
+                          <w:szCs w:val="26"/>
+                        </w:rPr>
+                        <w:t>Social Worker (multiple roles)</w:t>
+                      </w:r>
+                      <w:r>
+                        <w:rPr>
+                          <w:rFonts w:asciiTheme="minorHAnsi" w:hAnsiTheme="minorHAnsi" w:cstheme="minorHAnsi"/>
+                          <w:color w:val="auto"/>
+                          <w:sz w:val="26"/>
+                          <w:szCs w:val="26"/>
+                          <w:lang w:val="en-US"/>
+                        </w:rPr>
+                        <w:t xml:space="preserve"> </w:t>
+                      </w:r>
+                    </w:p>
+                    <w:p>
+                      <w:pPr>
+                        <w:spacing w:line="288" w:lineRule="auto"/>
                         <w:rPr>
                           <w:sz w:val="26"/>
                           <w:szCs w:val="26"/>
@@ -706,13 +976,13 @@
                           <w:sz w:val="26"/>
                           <w:szCs w:val="26"/>
                         </w:rPr>
-                        <w:t>Mange an occupational unit for adults with intellectual disabilities. Lead a multi-disciplinary team of around 10 staff members. Responsible for the unit’s strategic planning, which includes targets, a work plan, and tracking and control.</w:t>
+                        <w:t>Mange an occupational unit for adults with intellectual disabilities. Responsible for the unit’s strategic planning, which includes targets, a work plan, and tracking and control.</w:t>
                       </w:r>
                     </w:p>
                     <w:p>
                       <w:pPr>
                         <w:pStyle w:val="Styl1"/>
-                        <w:spacing w:line="360" w:lineRule="auto"/>
+                        <w:spacing w:line="288" w:lineRule="auto"/>
                         <w:rPr>
                           <w:lang w:val="en-US"/>
                         </w:rPr>
@@ -726,7 +996,7 @@
                     </w:p>
                     <w:p>
                       <w:pPr>
-                        <w:spacing w:line="360" w:lineRule="auto"/>
+                        <w:spacing w:line="288" w:lineRule="auto"/>
                         <w:ind w:left="1418" w:hanging="1424"/>
                         <w:rPr>
                           <w:sz w:val="26"/>
@@ -738,21 +1008,7 @@
                           <w:sz w:val="26"/>
                           <w:szCs w:val="26"/>
                         </w:rPr>
-                        <w:t xml:space="preserve">2019             </w:t>
-                      </w:r>
-                      <w:r>
-                        <w:rPr>
-                          <w:sz w:val="26"/>
-                          <w:szCs w:val="26"/>
-                        </w:rPr>
-                        <w:t xml:space="preserve">  </w:t>
-                      </w:r>
-                      <w:r>
-                        <w:rPr>
-                          <w:sz w:val="26"/>
-                          <w:szCs w:val="26"/>
-                        </w:rPr>
-                        <w:t xml:space="preserve"> </w:t>
+                        <w:t xml:space="preserve">2019                </w:t>
                       </w:r>
                       <w:r>
                         <w:rPr>
@@ -761,25 +1017,7 @@
                           <w:sz w:val="26"/>
                           <w:szCs w:val="26"/>
                         </w:rPr>
-                        <w:t>Web Appli</w:t>
-                      </w:r>
-                      <w:r>
-                        <w:rPr>
-                          <w:b/>
-                          <w:bCs/>
-                          <w:sz w:val="26"/>
-                          <w:szCs w:val="26"/>
-                        </w:rPr>
-                        <w:t xml:space="preserve">cation Development (Full Stack) </w:t>
-                      </w:r>
-                      <w:r>
-                        <w:rPr>
-                          <w:b/>
-                          <w:bCs/>
-                          <w:sz w:val="26"/>
-                          <w:szCs w:val="26"/>
-                        </w:rPr>
-                        <w:t xml:space="preserve">- </w:t>
+                        <w:t xml:space="preserve">Web Application Development (Full Stack) - </w:t>
                       </w:r>
                       <w:r>
                         <w:rPr>
@@ -812,7 +1050,7 @@
                     </w:p>
                     <w:p>
                       <w:pPr>
-                        <w:spacing w:line="360" w:lineRule="auto"/>
+                        <w:spacing w:line="288" w:lineRule="auto"/>
                         <w:rPr>
                           <w:sz w:val="26"/>
                           <w:szCs w:val="26"/>
@@ -859,7 +1097,7 @@
                     <w:p>
                       <w:pPr>
                         <w:pStyle w:val="Styl1"/>
-                        <w:spacing w:line="360" w:lineRule="auto"/>
+                        <w:spacing w:line="288" w:lineRule="auto"/>
                         <w:rPr>
                           <w:lang w:val="en-US"/>
                         </w:rPr>
@@ -873,7 +1111,7 @@
                     </w:p>
                     <w:p>
                       <w:pPr>
-                        <w:spacing w:line="360" w:lineRule="auto"/>
+                        <w:spacing w:line="288" w:lineRule="auto"/>
                         <w:rPr>
                           <w:sz w:val="26"/>
                           <w:szCs w:val="26"/>
@@ -934,7 +1172,7 @@
                     <w:p>
                       <w:pPr>
                         <w:pStyle w:val="Styl1"/>
-                        <w:spacing w:line="360" w:lineRule="auto"/>
+                        <w:spacing w:line="288" w:lineRule="auto"/>
                         <w:rPr>
                           <w:lang w:val="en-US"/>
                         </w:rPr>
@@ -948,7 +1186,7 @@
                     </w:p>
                     <w:p>
                       <w:pPr>
-                        <w:spacing w:line="360" w:lineRule="auto"/>
+                        <w:spacing w:line="288" w:lineRule="auto"/>
                         <w:rPr>
                           <w:sz w:val="26"/>
                           <w:szCs w:val="26"/>
@@ -974,7 +1212,7 @@
                     <w:p>
                       <w:pPr>
                         <w:pStyle w:val="a3"/>
-                        <w:spacing w:line="360" w:lineRule="auto"/>
+                        <w:spacing w:line="288" w:lineRule="auto"/>
                         <w:rPr>
                           <w:sz w:val="26"/>
                           <w:szCs w:val="26"/>
@@ -1008,7 +1246,7 @@
                     </w:p>
                     <w:p>
                       <w:pPr>
-                        <w:spacing w:line="360" w:lineRule="auto"/>
+                        <w:spacing w:line="288" w:lineRule="auto"/>
                         <w:rPr>
                           <w:sz w:val="24"/>
                           <w:szCs w:val="24"/>
@@ -2245,7 +2483,6 @@
           </mc:Fallback>
         </mc:AlternateContent>
       </w:r>
-      <w:bookmarkStart w:id="0" w:name="_GoBack"/>
       <w:r>
         <w:rPr>
           <w:noProof/>
@@ -2330,7 +2567,6 @@
           </mc:Fallback>
         </mc:AlternateContent>
       </w:r>
-      <w:bookmarkEnd w:id="0"/>
       <w:r>
         <w:rPr>
           <w:noProof/>
@@ -2431,17 +2667,7 @@
                                 <w:szCs w:val="26"/>
                                 <w:lang w:val="en-US"/>
                               </w:rPr>
-                              <w:t xml:space="preserve"> </w:t>
-                            </w:r>
-                            <w:r>
-                              <w:rPr>
-                                <w:b/>
-                                <w:bCs/>
-                                <w:sz w:val="26"/>
-                                <w:szCs w:val="26"/>
-                                <w:lang w:val="en-US"/>
-                              </w:rPr>
-                              <w:t>Email:</w:t>
+                              <w:t xml:space="preserve"> Email:</w:t>
                             </w:r>
                           </w:p>
                           <w:p>
@@ -2453,7 +2679,7 @@
                                 <w:lang w:val="en-US"/>
                               </w:rPr>
                             </w:pPr>
-                            <w:hyperlink r:id="rId5" w:history="1">
+                            <w:hyperlink r:id="rId7" w:history="1">
                               <w:r>
                                 <w:rPr>
                                   <w:rStyle w:val="Hyperlink"/>
@@ -2613,7 +2839,7 @@
                                 <w:szCs w:val="26"/>
                               </w:rPr>
                             </w:pPr>
-                            <w:hyperlink r:id="rId6" w:history="1">
+                            <w:hyperlink r:id="rId8" w:history="1">
                               <w:r>
                                 <w:rPr>
                                   <w:color w:val="auto"/>
@@ -2668,7 +2894,7 @@
                               </w:rPr>
                               <w:t xml:space="preserve"> </w:t>
                             </w:r>
-                            <w:hyperlink r:id="rId7" w:history="1">
+                            <w:hyperlink r:id="rId9" w:history="1">
                               <w:r>
                                 <w:rPr>
                                   <w:rStyle w:val="Hyperlink"/>
@@ -2747,7 +2973,7 @@
                               </w:rPr>
                               <w:t xml:space="preserve">- </w:t>
                             </w:r>
-                            <w:hyperlink r:id="rId8" w:history="1">
+                            <w:hyperlink r:id="rId10" w:history="1">
                               <w:r>
                                 <w:rPr>
                                   <w:rStyle w:val="Hyperlink"/>
@@ -2869,15 +3095,7 @@
                                 <w:szCs w:val="26"/>
                                 <w:lang w:val="en-US"/>
                               </w:rPr>
-                              <w:t>OOP P</w:t>
-                            </w:r>
-                            <w:r>
-                              <w:rPr>
-                                <w:sz w:val="26"/>
-                                <w:szCs w:val="26"/>
-                                <w:lang w:val="en-US"/>
-                              </w:rPr>
-                              <w:t>rogramming</w:t>
+                              <w:t>OOP Programming</w:t>
                             </w:r>
                           </w:p>
                           <w:p>
@@ -3224,17 +3442,7 @@
                           <w:szCs w:val="26"/>
                           <w:lang w:val="en-US"/>
                         </w:rPr>
-                        <w:t xml:space="preserve"> </w:t>
-                      </w:r>
-                      <w:r>
-                        <w:rPr>
-                          <w:b/>
-                          <w:bCs/>
-                          <w:sz w:val="26"/>
-                          <w:szCs w:val="26"/>
-                          <w:lang w:val="en-US"/>
-                        </w:rPr>
-                        <w:t>Email:</w:t>
+                        <w:t xml:space="preserve"> Email:</w:t>
                       </w:r>
                     </w:p>
                     <w:p>
@@ -3246,7 +3454,7 @@
                           <w:lang w:val="en-US"/>
                         </w:rPr>
                       </w:pPr>
-                      <w:hyperlink r:id="rId9" w:history="1">
+                      <w:hyperlink r:id="rId11" w:history="1">
                         <w:r>
                           <w:rPr>
                             <w:rStyle w:val="Hyperlink"/>
@@ -3406,7 +3614,7 @@
                           <w:szCs w:val="26"/>
                         </w:rPr>
                       </w:pPr>
-                      <w:hyperlink r:id="rId10" w:history="1">
+                      <w:hyperlink r:id="rId12" w:history="1">
                         <w:r>
                           <w:rPr>
                             <w:color w:val="auto"/>
@@ -3461,7 +3669,7 @@
                         </w:rPr>
                         <w:t xml:space="preserve"> </w:t>
                       </w:r>
-                      <w:hyperlink r:id="rId11" w:history="1">
+                      <w:hyperlink r:id="rId13" w:history="1">
                         <w:r>
                           <w:rPr>
                             <w:rStyle w:val="Hyperlink"/>
@@ -3540,7 +3748,7 @@
                         </w:rPr>
                         <w:t xml:space="preserve">- </w:t>
                       </w:r>
-                      <w:hyperlink r:id="rId12" w:history="1">
+                      <w:hyperlink r:id="rId14" w:history="1">
                         <w:r>
                           <w:rPr>
                             <w:rStyle w:val="Hyperlink"/>
@@ -3662,15 +3870,7 @@
                           <w:szCs w:val="26"/>
                           <w:lang w:val="en-US"/>
                         </w:rPr>
-                        <w:t>OOP P</w:t>
-                      </w:r>
-                      <w:r>
-                        <w:rPr>
-                          <w:sz w:val="26"/>
-                          <w:szCs w:val="26"/>
-                          <w:lang w:val="en-US"/>
-                        </w:rPr>
-                        <w:t>rogramming</w:t>
+                        <w:t>OOP Programming</w:t>
                       </w:r>
                     </w:p>
                     <w:p>
@@ -4080,7 +4280,7 @@
 <w:numbering xmlns:wpc="http://schemas.microsoft.com/office/word/2010/wordprocessingCanvas" xmlns:mc="http://schemas.openxmlformats.org/markup-compatibility/2006" xmlns:o="urn:schemas-microsoft-com:office:office" xmlns:r="http://schemas.openxmlformats.org/officeDocument/2006/relationships" xmlns:m="http://schemas.openxmlformats.org/officeDocument/2006/math" xmlns:v="urn:schemas-microsoft-com:vml" xmlns:wp14="http://schemas.microsoft.com/office/word/2010/wordprocessingDrawing" xmlns:wp="http://schemas.openxmlformats.org/drawingml/2006/wordprocessingDrawing" xmlns:w10="urn:schemas-microsoft-com:office:word" xmlns:w="http://schemas.openxmlformats.org/wordprocessingml/2006/main" xmlns:w14="http://schemas.microsoft.com/office/word/2010/wordml" xmlns:w15="http://schemas.microsoft.com/office/word/2012/wordml" xmlns:wpg="http://schemas.microsoft.com/office/word/2010/wordprocessingGroup" xmlns:wpi="http://schemas.microsoft.com/office/word/2010/wordprocessingInk" xmlns:wne="http://schemas.microsoft.com/office/word/2006/wordml" xmlns:wps="http://schemas.microsoft.com/office/word/2010/wordprocessingShape" mc:Ignorable="w14 w15 wp14">
   <w:numPicBullet w:numPicBulletId="0">
     <w:pict>
-      <v:shapetype w14:anchorId="0FC033F9" id="_x0000_t75" coordsize="21600,21600" o:spt="75" o:preferrelative="t" path="m@4@5l@4@11@9@11@9@5xe" filled="f" stroked="f">
+      <v:shapetype w14:anchorId="767280E3" id="_x0000_t75" coordsize="21600,21600" o:spt="75" o:preferrelative="t" path="m@4@5l@4@11@9@11@9@5xe" filled="f" stroked="f">
         <v:stroke joinstyle="miter"/>
         <v:formulas>
           <v:f eqn="if lineDrawn pixelLineWidth 0"/>
@@ -4099,7 +4299,7 @@
         <v:path o:extrusionok="f" gradientshapeok="t" o:connecttype="rect"/>
         <o:lock v:ext="edit" aspectratio="t"/>
       </v:shapetype>
-      <v:shape id="_x0000_i1071" type="#_x0000_t75" alt="@" style="width:14.25pt;height:14.25pt;visibility:visible;mso-wrap-style:square" o:bullet="t">
+      <v:shape id="_x0000_i1048" type="#_x0000_t75" alt="@" style="width:14.25pt;height:14.25pt;visibility:visible;mso-wrap-style:square" o:bullet="t">
         <v:imagedata r:id="rId1" o:title="@"/>
       </v:shape>
     </w:pict>

</xml_diff>